<commit_message>
updated installations docs and name changes for ViewModelClasses.
</commit_message>
<xml_diff>
--- a/dist/peanut-concrete5-installation.docx
+++ b/dist/peanut-concrete5-installation.docx
@@ -51,8 +51,6 @@
       <w:r>
         <w:t xml:space="preserve"> </w:t>
       </w:r>
-      <w:bookmarkStart w:id="0" w:name="_GoBack"/>
-      <w:bookmarkEnd w:id="0"/>
     </w:p>
     <w:p>
       <w:pPr>
@@ -304,6 +302,18 @@
       </w:r>
       <w:r>
         <w:t xml:space="preserve"> </w:t>
+      </w:r>
+      <w:r>
+        <w:br/>
+        <w:t xml:space="preserve">If you are upgrading from a C5 version later than 8.1 see the theme notes for a possible issue with the </w:t>
+      </w:r>
+      <w:proofErr w:type="spellStart"/>
+      <w:r>
+        <w:t>clonemental</w:t>
+      </w:r>
+      <w:proofErr w:type="spellEnd"/>
+      <w:r>
+        <w:t>/peanut themes.</w:t>
       </w:r>
     </w:p>
     <w:p>
@@ -510,6 +520,70 @@
       </w:r>
       <w:r>
         <w:t>a clone of the default C5 theme.</w:t>
+      </w:r>
+    </w:p>
+    <w:p>
+      <w:pPr>
+        <w:spacing w:after="0"/>
+      </w:pPr>
+    </w:p>
+    <w:p>
+      <w:pPr>
+        <w:spacing w:after="0"/>
+      </w:pPr>
+      <w:r>
+        <w:t xml:space="preserve">Note this issue from the </w:t>
+      </w:r>
+      <w:proofErr w:type="spellStart"/>
+      <w:r>
+        <w:t>Clonemental</w:t>
+      </w:r>
+      <w:proofErr w:type="spellEnd"/>
+      <w:r>
+        <w:t xml:space="preserve"> theme: i</w:t>
+      </w:r>
+      <w:r>
+        <w:t xml:space="preserve">f you have previously installed </w:t>
+      </w:r>
+      <w:proofErr w:type="spellStart"/>
+      <w:r>
+        <w:t>cloneamenta</w:t>
+      </w:r>
+      <w:r>
+        <w:t>l</w:t>
+      </w:r>
+      <w:proofErr w:type="spellEnd"/>
+      <w:r>
+        <w:t xml:space="preserve"> or </w:t>
+      </w:r>
+      <w:r>
+        <w:t xml:space="preserve">peanut and </w:t>
+      </w:r>
+      <w:proofErr w:type="spellStart"/>
+      <w:r>
+        <w:t>ugrade</w:t>
+      </w:r>
+      <w:proofErr w:type="spellEnd"/>
+      <w:r>
+        <w:t xml:space="preserve"> to </w:t>
+      </w:r>
+      <w:r>
+        <w:t>Concrete5 v.8.2 or greater, you will see that the sample images are no longer found.  This of course is no problem if you don’t intend to use these images. If you need them, you will need to update the blocks that use them and select the new ones installed by Concrete5.</w:t>
+      </w:r>
+    </w:p>
+    <w:p>
+      <w:pPr>
+        <w:spacing w:after="0"/>
+      </w:pPr>
+      <w:bookmarkStart w:id="0" w:name="_GoBack"/>
+      <w:bookmarkEnd w:id="0"/>
+    </w:p>
+    <w:p>
+      <w:pPr>
+        <w:spacing w:after="0"/>
+      </w:pPr>
+      <w:r>
+        <w:t>You will not experience this problem in fresh installs.</w:t>
       </w:r>
     </w:p>
     <w:p>
@@ -2205,7 +2279,7 @@
 </file>
 
 <file path=customXml/itemProps1.xml><?xml version="1.0" encoding="utf-8"?>
-<ds:datastoreItem xmlns:ds="http://schemas.openxmlformats.org/officeDocument/2006/customXml" ds:itemID="{1F15B619-7516-4C50-B4F4-41DFF31C442A}">
+<ds:datastoreItem xmlns:ds="http://schemas.openxmlformats.org/officeDocument/2006/customXml" ds:itemID="{575EB82B-6BFC-436A-945B-59A4F289B439}">
   <ds:schemaRefs>
     <ds:schemaRef ds:uri="http://schemas.openxmlformats.org/officeDocument/2006/bibliography"/>
   </ds:schemaRefs>

</xml_diff>